<commit_message>
Escaleta CN_08_06_CO y guion ajustado
</commit_message>
<xml_diff>
--- a/fuentes/contenidos/grado08/guion06/CN_08_06_CO_REC40.docx
+++ b/fuentes/contenidos/grado08/guion06/CN_08_06_CO_REC40.docx
@@ -2676,7 +2676,14 @@
           <w:rFonts w:ascii="Times New Roman" w:hAnsi="Times New Roman" w:cs="Times New Roman"/>
           <w:lang w:val="es-ES_tradnl"/>
         </w:rPr>
-        <w:t>un car</w:t>
+        <w:t xml:space="preserve">un </w:t>
+      </w:r>
+      <w:r>
+        <w:rPr>
+          <w:rFonts w:ascii="Times New Roman" w:hAnsi="Times New Roman" w:cs="Times New Roman"/>
+          <w:lang w:val="es-ES_tradnl"/>
+        </w:rPr>
+        <w:t>car</w:t>
       </w:r>
       <w:r>
         <w:rPr>
@@ -2685,14 +2692,19 @@
         </w:rPr>
         <w:t>á</w:t>
       </w:r>
-      <w:bookmarkStart w:id="0" w:name="_GoBack"/>
-      <w:bookmarkEnd w:id="0"/>
-      <w:r>
-        <w:rPr>
-          <w:rFonts w:ascii="Times New Roman" w:hAnsi="Times New Roman" w:cs="Times New Roman"/>
-          <w:lang w:val="es-ES_tradnl"/>
-        </w:rPr>
-        <w:t>cter; la po</w:t>
+      <w:r>
+        <w:rPr>
+          <w:rFonts w:ascii="Times New Roman" w:hAnsi="Times New Roman" w:cs="Times New Roman"/>
+          <w:lang w:val="es-ES_tradnl"/>
+        </w:rPr>
+        <w:t>cter</w:t>
+      </w:r>
+      <w:r>
+        <w:rPr>
+          <w:rFonts w:ascii="Times New Roman" w:hAnsi="Times New Roman" w:cs="Times New Roman"/>
+          <w:lang w:val="es-ES_tradnl"/>
+        </w:rPr>
+        <w:t>; la po</w:t>
       </w:r>
       <w:r>
         <w:rPr>
@@ -2727,28 +2739,7 @@
           <w:rFonts w:ascii="Times New Roman" w:hAnsi="Times New Roman" w:cs="Times New Roman"/>
           <w:lang w:val="es-ES_tradnl"/>
         </w:rPr>
-        <w:t xml:space="preserve">si son diferentes, es [*]. En este último tipo puede ocurrir que un alelo sea [*] y se manifieste en el carácter, mientras que el otro sea [*] y no lo haga, o bien que los dos alelos sean [*] y se expresen a la vez. El [*] es el conjunto de genes de un </w:t>
-      </w:r>
-      <w:r>
-        <w:rPr>
-          <w:rFonts w:ascii="Times New Roman" w:hAnsi="Times New Roman" w:cs="Times New Roman"/>
-          <w:lang w:val="es-ES_tradnl"/>
-        </w:rPr>
-        <w:t>organismo</w:t>
-      </w:r>
-      <w:r>
-        <w:rPr>
-          <w:rFonts w:ascii="Times New Roman" w:hAnsi="Times New Roman" w:cs="Times New Roman"/>
-          <w:lang w:val="es-ES_tradnl"/>
-        </w:rPr>
-        <w:t>, mientras que el [*]  resulta de la expresión de los genes</w:t>
-      </w:r>
-      <w:r>
-        <w:rPr>
-          <w:rFonts w:ascii="Times New Roman" w:hAnsi="Times New Roman" w:cs="Times New Roman"/>
-          <w:lang w:val="es-ES_tradnl"/>
-        </w:rPr>
-        <w:t>.</w:t>
+        <w:t xml:space="preserve">si son diferentes, es [*]. En este último tipo puede ocurrir que un alelo sea [*] y se manifieste en el carácter, mientras que el otro sea [*] y no lo haga, o bien que los dos alelos sean [*] y se expresen a la vez. </w:t>
       </w:r>
     </w:p>
     <w:p>
@@ -2938,7 +2929,7 @@
                 <w:rFonts w:ascii="Times New Roman" w:hAnsi="Times New Roman" w:cs="Times New Roman"/>
                 <w:lang w:val="es-ES_tradnl"/>
               </w:rPr>
-              <w:t>G</w:t>
+              <w:t>g</w:t>
             </w:r>
             <w:r>
               <w:rPr>
@@ -3035,7 +3026,7 @@
                 <w:rFonts w:ascii="Times New Roman" w:hAnsi="Times New Roman" w:cs="Times New Roman"/>
                 <w:lang w:val="es-ES_tradnl"/>
               </w:rPr>
-              <w:t>A</w:t>
+              <w:t>a</w:t>
             </w:r>
             <w:r>
               <w:rPr>
@@ -3132,7 +3123,7 @@
                 <w:rFonts w:ascii="Times New Roman" w:hAnsi="Times New Roman" w:cs="Times New Roman"/>
                 <w:lang w:val="es-ES_tradnl"/>
               </w:rPr>
-              <w:t>H</w:t>
+              <w:t>h</w:t>
             </w:r>
             <w:r>
               <w:rPr>
@@ -3229,7 +3220,7 @@
                 <w:rFonts w:ascii="Times New Roman" w:hAnsi="Times New Roman" w:cs="Times New Roman"/>
                 <w:lang w:val="es-ES_tradnl"/>
               </w:rPr>
-              <w:t>R</w:t>
+              <w:t>r</w:t>
             </w:r>
             <w:r>
               <w:rPr>
@@ -3321,103 +3312,6 @@
                 <w:lang w:val="es-ES_tradnl"/>
               </w:rPr>
             </w:pPr>
-            <w:r>
-              <w:rPr>
-                <w:rFonts w:ascii="Times New Roman" w:hAnsi="Times New Roman" w:cs="Times New Roman"/>
-                <w:lang w:val="es-ES_tradnl"/>
-              </w:rPr>
-              <w:t>G</w:t>
-            </w:r>
-            <w:r>
-              <w:rPr>
-                <w:rFonts w:ascii="Times New Roman" w:hAnsi="Times New Roman" w:cs="Times New Roman"/>
-                <w:lang w:val="es-ES_tradnl"/>
-              </w:rPr>
-              <w:t>enotipo</w:t>
-            </w:r>
-          </w:p>
-        </w:tc>
-      </w:tr>
-      <w:tr>
-        <w:tc>
-          <w:tcPr>
-            <w:tcW w:w="534" w:type="dxa"/>
-            <w:shd w:val="clear" w:color="auto" w:fill="E6E6E6"/>
-            <w:vAlign w:val="center"/>
-          </w:tcPr>
-          <w:p>
-            <w:pPr>
-              <w:jc w:val="center"/>
-              <w:rPr>
-                <w:rFonts w:ascii="Times New Roman" w:hAnsi="Times New Roman" w:cs="Times New Roman"/>
-                <w:lang w:val="es-ES_tradnl"/>
-              </w:rPr>
-            </w:pPr>
-            <w:r>
-              <w:rPr>
-                <w:rFonts w:ascii="Times New Roman" w:hAnsi="Times New Roman" w:cs="Times New Roman"/>
-                <w:lang w:val="es-ES_tradnl"/>
-              </w:rPr>
-              <w:t>11</w:t>
-            </w:r>
-          </w:p>
-        </w:tc>
-        <w:tc>
-          <w:tcPr>
-            <w:tcW w:w="4252" w:type="dxa"/>
-            <w:vAlign w:val="center"/>
-          </w:tcPr>
-          <w:p>
-            <w:pPr>
-              <w:rPr>
-                <w:rFonts w:ascii="Times New Roman" w:hAnsi="Times New Roman" w:cs="Times New Roman"/>
-                <w:lang w:val="es-ES_tradnl"/>
-              </w:rPr>
-            </w:pPr>
-            <w:r>
-              <w:rPr>
-                <w:rFonts w:ascii="Times New Roman" w:hAnsi="Times New Roman" w:cs="Times New Roman"/>
-                <w:lang w:val="es-ES_tradnl"/>
-              </w:rPr>
-              <w:t>fenotipo</w:t>
-            </w:r>
-          </w:p>
-        </w:tc>
-        <w:tc>
-          <w:tcPr>
-            <w:tcW w:w="567" w:type="dxa"/>
-            <w:shd w:val="clear" w:color="auto" w:fill="E6E6E6"/>
-            <w:vAlign w:val="center"/>
-          </w:tcPr>
-          <w:p>
-            <w:pPr>
-              <w:jc w:val="center"/>
-              <w:rPr>
-                <w:rFonts w:ascii="Times New Roman" w:hAnsi="Times New Roman" w:cs="Times New Roman"/>
-                <w:lang w:val="es-ES_tradnl"/>
-              </w:rPr>
-            </w:pPr>
-            <w:r>
-              <w:rPr>
-                <w:rFonts w:ascii="Times New Roman" w:hAnsi="Times New Roman" w:cs="Times New Roman"/>
-                <w:lang w:val="es-ES_tradnl"/>
-              </w:rPr>
-              <w:t>12</w:t>
-            </w:r>
-          </w:p>
-        </w:tc>
-        <w:tc>
-          <w:tcPr>
-            <w:tcW w:w="4536" w:type="dxa"/>
-            <w:vAlign w:val="center"/>
-          </w:tcPr>
-          <w:p>
-            <w:pPr>
-              <w:rPr>
-                <w:rFonts w:ascii="Times New Roman" w:hAnsi="Times New Roman" w:cs="Times New Roman"/>
-                <w:lang w:val="es-ES_tradnl"/>
-              </w:rPr>
-            </w:pPr>
           </w:p>
         </w:tc>
       </w:tr>
@@ -3426,17 +3320,20 @@
       <w:pPr>
         <w:rPr>
           <w:rFonts w:ascii="Times New Roman" w:hAnsi="Times New Roman" w:cs="Times New Roman"/>
-          <w:lang w:val="es-ES_tradnl"/>
-        </w:rPr>
-      </w:pPr>
-    </w:p>
-    <w:p>
-      <w:pPr>
-        <w:rPr>
-          <w:rFonts w:ascii="Times New Roman" w:hAnsi="Times New Roman" w:cs="Times New Roman"/>
-          <w:lang w:val="es-ES_tradnl"/>
-        </w:rPr>
-      </w:pPr>
+          <w:highlight w:val="green"/>
+          <w:lang w:val="es-ES_tradnl"/>
+        </w:rPr>
+      </w:pPr>
+    </w:p>
+    <w:p>
+      <w:pPr>
+        <w:rPr>
+          <w:rFonts w:ascii="Times New Roman" w:hAnsi="Times New Roman" w:cs="Times New Roman"/>
+          <w:lang w:val="es-ES_tradnl"/>
+        </w:rPr>
+      </w:pPr>
+      <w:bookmarkStart w:id="0" w:name="_GoBack"/>
+      <w:bookmarkEnd w:id="0"/>
       <w:r>
         <w:rPr>
           <w:rFonts w:ascii="Times New Roman" w:hAnsi="Times New Roman" w:cs="Times New Roman"/>

</xml_diff>